<commit_message>
created annual report with signature
</commit_message>
<xml_diff>
--- a/FALL 19/CSE 208/CSE208 - Fall 17 - Summer 18.docx
+++ b/FALL 19/CSE 208/CSE208 - Fall 17 - Summer 18.docx
@@ -1,6 +1,6 @@
 
 <file path=word/document.xml><?xml version="1.0" encoding="utf-8"?>
-<w:document xmlns:ve="http://schemas.openxmlformats.org/markup-compatibility/2006" xmlns:o="urn:schemas-microsoft-com:office:office" xmlns:r="http://schemas.openxmlformats.org/officeDocument/2006/relationships" xmlns:m="http://schemas.openxmlformats.org/officeDocument/2006/math" xmlns:v="urn:schemas-microsoft-com:vml" xmlns:wp="http://schemas.openxmlformats.org/drawingml/2006/wordprocessingDrawing" xmlns:w10="urn:schemas-microsoft-com:office:word" xmlns:w="http://schemas.openxmlformats.org/wordprocessingml/2006/main" xmlns:wne="http://schemas.microsoft.com/office/word/2006/wordml">
+<w:document xmlns:wpc="http://schemas.microsoft.com/office/word/2010/wordprocessingCanvas" xmlns:mc="http://schemas.openxmlformats.org/markup-compatibility/2006" xmlns:o="urn:schemas-microsoft-com:office:office" xmlns:r="http://schemas.openxmlformats.org/officeDocument/2006/relationships" xmlns:m="http://schemas.openxmlformats.org/officeDocument/2006/math" xmlns:v="urn:schemas-microsoft-com:vml" xmlns:wp14="http://schemas.microsoft.com/office/word/2010/wordprocessingDrawing" xmlns:wp="http://schemas.openxmlformats.org/drawingml/2006/wordprocessingDrawing" xmlns:w10="urn:schemas-microsoft-com:office:word" xmlns:w="http://schemas.openxmlformats.org/wordprocessingml/2006/main" xmlns:w14="http://schemas.microsoft.com/office/word/2010/wordml" xmlns:w15="http://schemas.microsoft.com/office/word/2012/wordml" xmlns:wpg="http://schemas.microsoft.com/office/word/2010/wordprocessingGroup" xmlns:wpi="http://schemas.microsoft.com/office/word/2010/wordprocessingInk" xmlns:wne="http://schemas.microsoft.com/office/word/2006/wordml" xmlns:wps="http://schemas.microsoft.com/office/word/2010/wordprocessingShape" mc:Ignorable="w14 w15 wp14">
   <w:body>
     <w:tbl>
       <w:tblPr>
@@ -14,7 +14,7 @@
           <w:insideH w:val="none" w:sz="0" w:space="0" w:color="auto"/>
           <w:insideV w:val="none" w:sz="0" w:space="0" w:color="auto"/>
         </w:tblBorders>
-        <w:tblLook w:val="04A0"/>
+        <w:tblLook w:val="04A0" w:firstRow="1" w:lastRow="0" w:firstColumn="1" w:lastColumn="0" w:noHBand="0" w:noVBand="1"/>
       </w:tblPr>
       <w:tblGrid>
         <w:gridCol w:w="4621"/>
@@ -64,7 +64,7 @@
                           <a:blip r:embed="rId8" cstate="print">
                             <a:extLst>
                               <a:ext uri="{28A0092B-C50C-407E-A947-70E740481C1C}">
-                                <a14:useLocalDpi xmlns:a14="http://schemas.microsoft.com/office/drawing/2010/main" xmlns:wps="http://schemas.microsoft.com/office/word/2010/wordprocessingShape" xmlns:wpi="http://schemas.microsoft.com/office/word/2010/wordprocessingInk" xmlns:wpg="http://schemas.microsoft.com/office/word/2010/wordprocessingGroup" xmlns:w15="http://schemas.microsoft.com/office/word/2012/wordml" xmlns:w14="http://schemas.microsoft.com/office/word/2010/wordml" xmlns:w="http://schemas.openxmlformats.org/wordprocessingml/2006/main" xmlns:w10="urn:schemas-microsoft-com:office:word" xmlns:wp14="http://schemas.microsoft.com/office/word/2010/wordprocessingDrawing" xmlns:v="urn:schemas-microsoft-com:vml" xmlns:o="urn:schemas-microsoft-com:office:office" xmlns:mc="http://schemas.openxmlformats.org/markup-compatibility/2006" xmlns:wpc="http://schemas.microsoft.com/office/word/2010/wordprocessingCanvas" xmlns="" val="0"/>
+                                <a14:useLocalDpi xmlns:a14="http://schemas.microsoft.com/office/drawing/2010/main" val="0"/>
                               </a:ext>
                             </a:extLst>
                           </a:blip>
@@ -295,7 +295,7 @@
         </w:tblBorders>
         <w:shd w:val="clear" w:color="auto" w:fill="FFFFFF" w:themeFill="background1"/>
         <w:tblLayout w:type="fixed"/>
-        <w:tblLook w:val="04A0"/>
+        <w:tblLook w:val="04A0" w:firstRow="1" w:lastRow="0" w:firstColumn="1" w:lastColumn="0" w:noHBand="0" w:noVBand="1"/>
       </w:tblPr>
       <w:tblGrid>
         <w:gridCol w:w="4590"/>
@@ -763,7 +763,7 @@
           <w:insideV w:val="single" w:sz="2" w:space="0" w:color="808080" w:themeColor="background1" w:themeShade="80"/>
         </w:tblBorders>
         <w:shd w:val="clear" w:color="auto" w:fill="FFFFFF" w:themeFill="background1"/>
-        <w:tblLook w:val="04A0"/>
+        <w:tblLook w:val="04A0" w:firstRow="1" w:lastRow="0" w:firstColumn="1" w:lastColumn="0" w:noHBand="0" w:noVBand="1"/>
       </w:tblPr>
       <w:tblGrid>
         <w:gridCol w:w="1645"/>
@@ -3276,7 +3276,7 @@
           <w:insideV w:val="single" w:sz="2" w:space="0" w:color="808080" w:themeColor="background1" w:themeShade="80"/>
         </w:tblBorders>
         <w:shd w:val="clear" w:color="auto" w:fill="FFFFFF" w:themeFill="background1"/>
-        <w:tblLook w:val="04A0"/>
+        <w:tblLook w:val="04A0" w:firstRow="1" w:lastRow="0" w:firstColumn="1" w:lastColumn="0" w:noHBand="0" w:noVBand="1"/>
       </w:tblPr>
       <w:tblGrid>
         <w:gridCol w:w="9288"/>
@@ -3303,8 +3303,6 @@
               </w:rPr>
               <w:t>1.Teacher</w:t>
             </w:r>
-            <w:bookmarkStart w:id="0" w:name="_GoBack"/>
-            <w:bookmarkEnd w:id="0"/>
             <w:r>
               <w:rPr>
                 <w:sz w:val="22"/>
@@ -3659,7 +3657,17 @@
                 <w:sz w:val="22"/>
                 <w:szCs w:val="22"/>
               </w:rPr>
-              <w:t>The changes in assessment and course contents are applied in the course outline for the next semester.</w:t>
+              <w:t>The changes in assessment and course c</w:t>
+            </w:r>
+            <w:bookmarkStart w:id="0" w:name="_GoBack"/>
+            <w:bookmarkEnd w:id="0"/>
+            <w:r>
+              <w:rPr>
+                <w:b w:val="0"/>
+                <w:sz w:val="22"/>
+                <w:szCs w:val="22"/>
+              </w:rPr>
+              <w:t>ontents are applied in the course outline for the next semester.</w:t>
             </w:r>
           </w:p>
         </w:tc>
@@ -3678,42 +3686,64 @@
     <w:p>
       <w:pPr>
         <w:pStyle w:val="BodyText"/>
-        <w:spacing w:before="117"/>
+        <w:spacing w:before="117" w:after="240"/>
+        <w:ind w:left="720"/>
         <w:rPr>
           <w:sz w:val="22"/>
           <w:szCs w:val="22"/>
         </w:rPr>
       </w:pPr>
-    </w:p>
-    <w:p>
-      <w:pPr>
-        <w:pStyle w:val="BodyText"/>
-        <w:spacing w:before="117"/>
+      <w:r>
         <w:rPr>
-          <w:sz w:val="22"/>
-          <w:szCs w:val="22"/>
+          <w:noProof/>
         </w:rPr>
-      </w:pPr>
-    </w:p>
-    <w:p>
-      <w:pPr>
-        <w:pStyle w:val="BodyText"/>
-        <w:spacing w:before="117"/>
-        <w:rPr>
-          <w:sz w:val="22"/>
-          <w:szCs w:val="22"/>
-        </w:rPr>
-      </w:pPr>
-    </w:p>
-    <w:p>
-      <w:pPr>
-        <w:pStyle w:val="BodyText"/>
-        <w:spacing w:before="117"/>
-        <w:rPr>
-          <w:sz w:val="22"/>
-          <w:szCs w:val="22"/>
-        </w:rPr>
-      </w:pPr>
+        <w:drawing>
+          <wp:inline distT="0" distB="0" distL="0" distR="0" wp14:anchorId="0EAC013A" wp14:editId="77B7B9E6">
+            <wp:extent cx="599440" cy="789305"/>
+            <wp:effectExtent l="0" t="0" r="0" b="0"/>
+            <wp:docPr id="2" name="Picture 2"/>
+            <wp:cNvGraphicFramePr/>
+            <a:graphic xmlns:a="http://schemas.openxmlformats.org/drawingml/2006/main">
+              <a:graphicData uri="http://schemas.openxmlformats.org/drawingml/2006/picture">
+                <pic:pic xmlns:pic="http://schemas.openxmlformats.org/drawingml/2006/picture">
+                  <pic:nvPicPr>
+                    <pic:cNvPr id="2" name="Picture 2"/>
+                    <pic:cNvPicPr/>
+                  </pic:nvPicPr>
+                  <pic:blipFill rotWithShape="1">
+                    <a:blip r:embed="rId9" cstate="print">
+                      <a:extLst>
+                        <a:ext uri="{28A0092B-C50C-407E-A947-70E740481C1C}">
+                          <a14:useLocalDpi xmlns:a14="http://schemas.microsoft.com/office/drawing/2010/main" val="0"/>
+                        </a:ext>
+                      </a:extLst>
+                    </a:blip>
+                    <a:srcRect l="36787" t="21051" r="41546" b="40168"/>
+                    <a:stretch/>
+                  </pic:blipFill>
+                  <pic:spPr bwMode="auto">
+                    <a:xfrm>
+                      <a:off x="0" y="0"/>
+                      <a:ext cx="599440" cy="789305"/>
+                    </a:xfrm>
+                    <a:prstGeom prst="rect">
+                      <a:avLst/>
+                    </a:prstGeom>
+                    <a:ln>
+                      <a:noFill/>
+                    </a:ln>
+                    <a:extLst>
+                      <a:ext uri="{53640926-AAD7-44D8-BBD7-CCE9431645EC}">
+                        <a14:shadowObscured xmlns:a14="http://schemas.microsoft.com/office/drawing/2010/main"/>
+                      </a:ext>
+                    </a:extLst>
+                  </pic:spPr>
+                </pic:pic>
+              </a:graphicData>
+            </a:graphic>
+          </wp:inline>
+        </w:drawing>
+      </w:r>
     </w:p>
     <w:tbl>
       <w:tblPr>
@@ -3727,7 +3757,7 @@
           <w:insideH w:val="single" w:sz="12" w:space="0" w:color="FFFFFF" w:themeColor="background1"/>
           <w:insideV w:val="single" w:sz="12" w:space="0" w:color="FFFFFF" w:themeColor="background1"/>
         </w:tblBorders>
-        <w:tblLook w:val="04A0"/>
+        <w:tblLook w:val="04A0" w:firstRow="1" w:lastRow="0" w:firstColumn="1" w:lastColumn="0" w:noHBand="0" w:noVBand="1"/>
       </w:tblPr>
       <w:tblGrid>
         <w:gridCol w:w="3888"/>
@@ -4055,12 +4085,12 @@
       </w:pPr>
     </w:p>
     <w:sectPr>
-      <w:headerReference w:type="even" r:id="rId9"/>
-      <w:headerReference w:type="default" r:id="rId10"/>
-      <w:footerReference w:type="even" r:id="rId11"/>
-      <w:footerReference w:type="default" r:id="rId12"/>
-      <w:headerReference w:type="first" r:id="rId13"/>
-      <w:footerReference w:type="first" r:id="rId14"/>
+      <w:headerReference w:type="even" r:id="rId10"/>
+      <w:headerReference w:type="default" r:id="rId11"/>
+      <w:footerReference w:type="even" r:id="rId12"/>
+      <w:footerReference w:type="default" r:id="rId13"/>
+      <w:headerReference w:type="first" r:id="rId14"/>
+      <w:footerReference w:type="first" r:id="rId15"/>
       <w:pgSz w:w="11907" w:h="16839" w:code="9"/>
       <w:pgMar w:top="1440" w:right="1440" w:bottom="1440" w:left="1440" w:header="576" w:footer="576" w:gutter="0"/>
       <w:cols w:space="720"/>
@@ -4071,8 +4101,8 @@
 </file>
 
 <file path=word/endnotes.xml><?xml version="1.0" encoding="utf-8"?>
-<w:endnotes xmlns:ve="http://schemas.openxmlformats.org/markup-compatibility/2006" xmlns:o="urn:schemas-microsoft-com:office:office" xmlns:r="http://schemas.openxmlformats.org/officeDocument/2006/relationships" xmlns:m="http://schemas.openxmlformats.org/officeDocument/2006/math" xmlns:v="urn:schemas-microsoft-com:vml" xmlns:wp="http://schemas.openxmlformats.org/drawingml/2006/wordprocessingDrawing" xmlns:w10="urn:schemas-microsoft-com:office:word" xmlns:w="http://schemas.openxmlformats.org/wordprocessingml/2006/main" xmlns:wne="http://schemas.microsoft.com/office/word/2006/wordml">
-  <w:endnote w:type="separator" w:id="0">
+<w:endnotes xmlns:wpc="http://schemas.microsoft.com/office/word/2010/wordprocessingCanvas" xmlns:mc="http://schemas.openxmlformats.org/markup-compatibility/2006" xmlns:o="urn:schemas-microsoft-com:office:office" xmlns:r="http://schemas.openxmlformats.org/officeDocument/2006/relationships" xmlns:m="http://schemas.openxmlformats.org/officeDocument/2006/math" xmlns:v="urn:schemas-microsoft-com:vml" xmlns:wp14="http://schemas.microsoft.com/office/word/2010/wordprocessingDrawing" xmlns:wp="http://schemas.openxmlformats.org/drawingml/2006/wordprocessingDrawing" xmlns:w10="urn:schemas-microsoft-com:office:word" xmlns:w="http://schemas.openxmlformats.org/wordprocessingml/2006/main" xmlns:w14="http://schemas.microsoft.com/office/word/2010/wordml" xmlns:w15="http://schemas.microsoft.com/office/word/2012/wordml" xmlns:wpg="http://schemas.microsoft.com/office/word/2010/wordprocessingGroup" xmlns:wpi="http://schemas.microsoft.com/office/word/2010/wordprocessingInk" xmlns:wne="http://schemas.microsoft.com/office/word/2006/wordml" xmlns:wps="http://schemas.microsoft.com/office/word/2010/wordprocessingShape" mc:Ignorable="w14 w15 wp14">
+  <w:endnote w:type="separator" w:id="-1">
     <w:p>
       <w:pPr>
         <w:spacing w:after="0" w:line="240" w:lineRule="auto"/>
@@ -4082,7 +4112,7 @@
       </w:r>
     </w:p>
   </w:endnote>
-  <w:endnote w:type="continuationSeparator" w:id="1">
+  <w:endnote w:type="continuationSeparator" w:id="0">
     <w:p>
       <w:pPr>
         <w:spacing w:after="0" w:line="240" w:lineRule="auto"/>
@@ -4096,7 +4126,7 @@
 </file>
 
 <file path=word/footer1.xml><?xml version="1.0" encoding="utf-8"?>
-<w:ftr xmlns:ve="http://schemas.openxmlformats.org/markup-compatibility/2006" xmlns:o="urn:schemas-microsoft-com:office:office" xmlns:r="http://schemas.openxmlformats.org/officeDocument/2006/relationships" xmlns:m="http://schemas.openxmlformats.org/officeDocument/2006/math" xmlns:v="urn:schemas-microsoft-com:vml" xmlns:wp="http://schemas.openxmlformats.org/drawingml/2006/wordprocessingDrawing" xmlns:w10="urn:schemas-microsoft-com:office:word" xmlns:w="http://schemas.openxmlformats.org/wordprocessingml/2006/main" xmlns:wne="http://schemas.microsoft.com/office/word/2006/wordml">
+<w:ftr xmlns:wpc="http://schemas.microsoft.com/office/word/2010/wordprocessingCanvas" xmlns:mc="http://schemas.openxmlformats.org/markup-compatibility/2006" xmlns:o="urn:schemas-microsoft-com:office:office" xmlns:r="http://schemas.openxmlformats.org/officeDocument/2006/relationships" xmlns:m="http://schemas.openxmlformats.org/officeDocument/2006/math" xmlns:v="urn:schemas-microsoft-com:vml" xmlns:wp14="http://schemas.microsoft.com/office/word/2010/wordprocessingDrawing" xmlns:wp="http://schemas.openxmlformats.org/drawingml/2006/wordprocessingDrawing" xmlns:w10="urn:schemas-microsoft-com:office:word" xmlns:w="http://schemas.openxmlformats.org/wordprocessingml/2006/main" xmlns:w14="http://schemas.microsoft.com/office/word/2010/wordml" xmlns:w15="http://schemas.microsoft.com/office/word/2012/wordml" xmlns:wpg="http://schemas.microsoft.com/office/word/2010/wordprocessingGroup" xmlns:wpi="http://schemas.microsoft.com/office/word/2010/wordprocessingInk" xmlns:wne="http://schemas.microsoft.com/office/word/2006/wordml" xmlns:wps="http://schemas.microsoft.com/office/word/2010/wordprocessingShape" mc:Ignorable="w14 w15 wp14">
   <w:p>
     <w:pPr>
       <w:pStyle w:val="Footer"/>
@@ -4106,7 +4136,7 @@
 </file>
 
 <file path=word/footer2.xml><?xml version="1.0" encoding="utf-8"?>
-<w:ftr xmlns:ve="http://schemas.openxmlformats.org/markup-compatibility/2006" xmlns:o="urn:schemas-microsoft-com:office:office" xmlns:r="http://schemas.openxmlformats.org/officeDocument/2006/relationships" xmlns:m="http://schemas.openxmlformats.org/officeDocument/2006/math" xmlns:v="urn:schemas-microsoft-com:vml" xmlns:wp="http://schemas.openxmlformats.org/drawingml/2006/wordprocessingDrawing" xmlns:w10="urn:schemas-microsoft-com:office:word" xmlns:w="http://schemas.openxmlformats.org/wordprocessingml/2006/main" xmlns:wne="http://schemas.microsoft.com/office/word/2006/wordml">
+<w:ftr xmlns:wpc="http://schemas.microsoft.com/office/word/2010/wordprocessingCanvas" xmlns:mc="http://schemas.openxmlformats.org/markup-compatibility/2006" xmlns:o="urn:schemas-microsoft-com:office:office" xmlns:r="http://schemas.openxmlformats.org/officeDocument/2006/relationships" xmlns:m="http://schemas.openxmlformats.org/officeDocument/2006/math" xmlns:v="urn:schemas-microsoft-com:vml" xmlns:wp14="http://schemas.microsoft.com/office/word/2010/wordprocessingDrawing" xmlns:wp="http://schemas.openxmlformats.org/drawingml/2006/wordprocessingDrawing" xmlns:w10="urn:schemas-microsoft-com:office:word" xmlns:w="http://schemas.openxmlformats.org/wordprocessingml/2006/main" xmlns:w14="http://schemas.microsoft.com/office/word/2010/wordml" xmlns:w15="http://schemas.microsoft.com/office/word/2012/wordml" xmlns:wpg="http://schemas.microsoft.com/office/word/2010/wordprocessingGroup" xmlns:wpi="http://schemas.microsoft.com/office/word/2010/wordprocessingInk" xmlns:wne="http://schemas.microsoft.com/office/word/2006/wordml" xmlns:wps="http://schemas.microsoft.com/office/word/2010/wordprocessingShape" mc:Ignorable="w14 w15 wp14">
   <w:p>
     <w:pPr>
       <w:pStyle w:val="Footer"/>
@@ -4123,6 +4153,7 @@
           <w:docPartUnique/>
         </w:docPartObj>
       </w:sdtPr>
+      <w:sdtEndPr/>
       <w:sdtContent>
         <w:sdt>
           <w:sdtPr>
@@ -4132,6 +4163,7 @@
               <w:docPartUnique/>
             </w:docPartObj>
           </w:sdtPr>
+          <w:sdtEndPr/>
           <w:sdtContent>
             <w:r>
               <w:t xml:space="preserve">Page </w:t>
@@ -4167,7 +4199,7 @@
                 <w:bCs/>
                 <w:noProof/>
               </w:rPr>
-              <w:t>1</w:t>
+              <w:t>2</w:t>
             </w:r>
             <w:r>
               <w:rPr>
@@ -4237,7 +4269,7 @@
 </file>
 
 <file path=word/footer3.xml><?xml version="1.0" encoding="utf-8"?>
-<w:ftr xmlns:ve="http://schemas.openxmlformats.org/markup-compatibility/2006" xmlns:o="urn:schemas-microsoft-com:office:office" xmlns:r="http://schemas.openxmlformats.org/officeDocument/2006/relationships" xmlns:m="http://schemas.openxmlformats.org/officeDocument/2006/math" xmlns:v="urn:schemas-microsoft-com:vml" xmlns:wp="http://schemas.openxmlformats.org/drawingml/2006/wordprocessingDrawing" xmlns:w10="urn:schemas-microsoft-com:office:word" xmlns:w="http://schemas.openxmlformats.org/wordprocessingml/2006/main" xmlns:wne="http://schemas.microsoft.com/office/word/2006/wordml">
+<w:ftr xmlns:wpc="http://schemas.microsoft.com/office/word/2010/wordprocessingCanvas" xmlns:mc="http://schemas.openxmlformats.org/markup-compatibility/2006" xmlns:o="urn:schemas-microsoft-com:office:office" xmlns:r="http://schemas.openxmlformats.org/officeDocument/2006/relationships" xmlns:m="http://schemas.openxmlformats.org/officeDocument/2006/math" xmlns:v="urn:schemas-microsoft-com:vml" xmlns:wp14="http://schemas.microsoft.com/office/word/2010/wordprocessingDrawing" xmlns:wp="http://schemas.openxmlformats.org/drawingml/2006/wordprocessingDrawing" xmlns:w10="urn:schemas-microsoft-com:office:word" xmlns:w="http://schemas.openxmlformats.org/wordprocessingml/2006/main" xmlns:w14="http://schemas.microsoft.com/office/word/2010/wordml" xmlns:w15="http://schemas.microsoft.com/office/word/2012/wordml" xmlns:wpg="http://schemas.microsoft.com/office/word/2010/wordprocessingGroup" xmlns:wpi="http://schemas.microsoft.com/office/word/2010/wordprocessingInk" xmlns:wne="http://schemas.microsoft.com/office/word/2006/wordml" xmlns:wps="http://schemas.microsoft.com/office/word/2010/wordprocessingShape" mc:Ignorable="w14 w15 wp14">
   <w:p>
     <w:pPr>
       <w:pStyle w:val="Footer"/>
@@ -4247,8 +4279,8 @@
 </file>
 
 <file path=word/footnotes.xml><?xml version="1.0" encoding="utf-8"?>
-<w:footnotes xmlns:ve="http://schemas.openxmlformats.org/markup-compatibility/2006" xmlns:o="urn:schemas-microsoft-com:office:office" xmlns:r="http://schemas.openxmlformats.org/officeDocument/2006/relationships" xmlns:m="http://schemas.openxmlformats.org/officeDocument/2006/math" xmlns:v="urn:schemas-microsoft-com:vml" xmlns:wp="http://schemas.openxmlformats.org/drawingml/2006/wordprocessingDrawing" xmlns:w10="urn:schemas-microsoft-com:office:word" xmlns:w="http://schemas.openxmlformats.org/wordprocessingml/2006/main" xmlns:wne="http://schemas.microsoft.com/office/word/2006/wordml">
-  <w:footnote w:type="separator" w:id="0">
+<w:footnotes xmlns:wpc="http://schemas.microsoft.com/office/word/2010/wordprocessingCanvas" xmlns:mc="http://schemas.openxmlformats.org/markup-compatibility/2006" xmlns:o="urn:schemas-microsoft-com:office:office" xmlns:r="http://schemas.openxmlformats.org/officeDocument/2006/relationships" xmlns:m="http://schemas.openxmlformats.org/officeDocument/2006/math" xmlns:v="urn:schemas-microsoft-com:vml" xmlns:wp14="http://schemas.microsoft.com/office/word/2010/wordprocessingDrawing" xmlns:wp="http://schemas.openxmlformats.org/drawingml/2006/wordprocessingDrawing" xmlns:w10="urn:schemas-microsoft-com:office:word" xmlns:w="http://schemas.openxmlformats.org/wordprocessingml/2006/main" xmlns:w14="http://schemas.microsoft.com/office/word/2010/wordml" xmlns:w15="http://schemas.microsoft.com/office/word/2012/wordml" xmlns:wpg="http://schemas.microsoft.com/office/word/2010/wordprocessingGroup" xmlns:wpi="http://schemas.microsoft.com/office/word/2010/wordprocessingInk" xmlns:wne="http://schemas.microsoft.com/office/word/2006/wordml" xmlns:wps="http://schemas.microsoft.com/office/word/2010/wordprocessingShape" mc:Ignorable="w14 w15 wp14">
+  <w:footnote w:type="separator" w:id="-1">
     <w:p>
       <w:pPr>
         <w:spacing w:after="0" w:line="240" w:lineRule="auto"/>
@@ -4258,7 +4290,7 @@
       </w:r>
     </w:p>
   </w:footnote>
-  <w:footnote w:type="continuationSeparator" w:id="1">
+  <w:footnote w:type="continuationSeparator" w:id="0">
     <w:p>
       <w:pPr>
         <w:spacing w:after="0" w:line="240" w:lineRule="auto"/>
@@ -4272,7 +4304,7 @@
 </file>
 
 <file path=word/header1.xml><?xml version="1.0" encoding="utf-8"?>
-<w:hdr xmlns:ve="http://schemas.openxmlformats.org/markup-compatibility/2006" xmlns:o="urn:schemas-microsoft-com:office:office" xmlns:r="http://schemas.openxmlformats.org/officeDocument/2006/relationships" xmlns:m="http://schemas.openxmlformats.org/officeDocument/2006/math" xmlns:v="urn:schemas-microsoft-com:vml" xmlns:wp="http://schemas.openxmlformats.org/drawingml/2006/wordprocessingDrawing" xmlns:w10="urn:schemas-microsoft-com:office:word" xmlns:w="http://schemas.openxmlformats.org/wordprocessingml/2006/main" xmlns:wne="http://schemas.microsoft.com/office/word/2006/wordml">
+<w:hdr xmlns:wpc="http://schemas.microsoft.com/office/word/2010/wordprocessingCanvas" xmlns:mc="http://schemas.openxmlformats.org/markup-compatibility/2006" xmlns:o="urn:schemas-microsoft-com:office:office" xmlns:r="http://schemas.openxmlformats.org/officeDocument/2006/relationships" xmlns:m="http://schemas.openxmlformats.org/officeDocument/2006/math" xmlns:v="urn:schemas-microsoft-com:vml" xmlns:wp14="http://schemas.microsoft.com/office/word/2010/wordprocessingDrawing" xmlns:wp="http://schemas.openxmlformats.org/drawingml/2006/wordprocessingDrawing" xmlns:w10="urn:schemas-microsoft-com:office:word" xmlns:w="http://schemas.openxmlformats.org/wordprocessingml/2006/main" xmlns:w14="http://schemas.microsoft.com/office/word/2010/wordml" xmlns:w15="http://schemas.microsoft.com/office/word/2012/wordml" xmlns:wpg="http://schemas.microsoft.com/office/word/2010/wordprocessingGroup" xmlns:wpi="http://schemas.microsoft.com/office/word/2010/wordprocessingInk" xmlns:wne="http://schemas.microsoft.com/office/word/2006/wordml" xmlns:wps="http://schemas.microsoft.com/office/word/2010/wordprocessingShape" mc:Ignorable="w14 w15 wp14">
   <w:p>
     <w:pPr>
       <w:pStyle w:val="Header"/>
@@ -4282,7 +4314,7 @@
 </file>
 
 <file path=word/header2.xml><?xml version="1.0" encoding="utf-8"?>
-<w:hdr xmlns:ve="http://schemas.openxmlformats.org/markup-compatibility/2006" xmlns:o="urn:schemas-microsoft-com:office:office" xmlns:r="http://schemas.openxmlformats.org/officeDocument/2006/relationships" xmlns:m="http://schemas.openxmlformats.org/officeDocument/2006/math" xmlns:v="urn:schemas-microsoft-com:vml" xmlns:wp="http://schemas.openxmlformats.org/drawingml/2006/wordprocessingDrawing" xmlns:w10="urn:schemas-microsoft-com:office:word" xmlns:w="http://schemas.openxmlformats.org/wordprocessingml/2006/main" xmlns:wne="http://schemas.microsoft.com/office/word/2006/wordml">
+<w:hdr xmlns:wpc="http://schemas.microsoft.com/office/word/2010/wordprocessingCanvas" xmlns:mc="http://schemas.openxmlformats.org/markup-compatibility/2006" xmlns:o="urn:schemas-microsoft-com:office:office" xmlns:r="http://schemas.openxmlformats.org/officeDocument/2006/relationships" xmlns:m="http://schemas.openxmlformats.org/officeDocument/2006/math" xmlns:v="urn:schemas-microsoft-com:vml" xmlns:wp14="http://schemas.microsoft.com/office/word/2010/wordprocessingDrawing" xmlns:wp="http://schemas.openxmlformats.org/drawingml/2006/wordprocessingDrawing" xmlns:w10="urn:schemas-microsoft-com:office:word" xmlns:w="http://schemas.openxmlformats.org/wordprocessingml/2006/main" xmlns:w14="http://schemas.microsoft.com/office/word/2010/wordml" xmlns:w15="http://schemas.microsoft.com/office/word/2012/wordml" xmlns:wpg="http://schemas.microsoft.com/office/word/2010/wordprocessingGroup" xmlns:wpi="http://schemas.microsoft.com/office/word/2010/wordprocessingInk" xmlns:wne="http://schemas.microsoft.com/office/word/2006/wordml" xmlns:wps="http://schemas.microsoft.com/office/word/2010/wordprocessingShape" mc:Ignorable="w14 w15 wp14">
   <w:p>
     <w:pPr>
       <w:pStyle w:val="Header"/>
@@ -4292,7 +4324,7 @@
 </file>
 
 <file path=word/header3.xml><?xml version="1.0" encoding="utf-8"?>
-<w:hdr xmlns:ve="http://schemas.openxmlformats.org/markup-compatibility/2006" xmlns:o="urn:schemas-microsoft-com:office:office" xmlns:r="http://schemas.openxmlformats.org/officeDocument/2006/relationships" xmlns:m="http://schemas.openxmlformats.org/officeDocument/2006/math" xmlns:v="urn:schemas-microsoft-com:vml" xmlns:wp="http://schemas.openxmlformats.org/drawingml/2006/wordprocessingDrawing" xmlns:w10="urn:schemas-microsoft-com:office:word" xmlns:w="http://schemas.openxmlformats.org/wordprocessingml/2006/main" xmlns:wne="http://schemas.microsoft.com/office/word/2006/wordml">
+<w:hdr xmlns:wpc="http://schemas.microsoft.com/office/word/2010/wordprocessingCanvas" xmlns:mc="http://schemas.openxmlformats.org/markup-compatibility/2006" xmlns:o="urn:schemas-microsoft-com:office:office" xmlns:r="http://schemas.openxmlformats.org/officeDocument/2006/relationships" xmlns:m="http://schemas.openxmlformats.org/officeDocument/2006/math" xmlns:v="urn:schemas-microsoft-com:vml" xmlns:wp14="http://schemas.microsoft.com/office/word/2010/wordprocessingDrawing" xmlns:wp="http://schemas.openxmlformats.org/drawingml/2006/wordprocessingDrawing" xmlns:w10="urn:schemas-microsoft-com:office:word" xmlns:w="http://schemas.openxmlformats.org/wordprocessingml/2006/main" xmlns:w14="http://schemas.microsoft.com/office/word/2010/wordml" xmlns:w15="http://schemas.microsoft.com/office/word/2012/wordml" xmlns:wpg="http://schemas.microsoft.com/office/word/2010/wordprocessingGroup" xmlns:wpi="http://schemas.microsoft.com/office/word/2010/wordprocessingInk" xmlns:wne="http://schemas.microsoft.com/office/word/2006/wordml" xmlns:wps="http://schemas.microsoft.com/office/word/2010/wordprocessingShape" mc:Ignorable="w14 w15 wp14">
   <w:p>
     <w:pPr>
       <w:pStyle w:val="Header"/>
@@ -4302,7 +4334,7 @@
 </file>
 
 <file path=word/numbering.xml><?xml version="1.0" encoding="utf-8"?>
-<w:numbering xmlns:ve="http://schemas.openxmlformats.org/markup-compatibility/2006" xmlns:o="urn:schemas-microsoft-com:office:office" xmlns:r="http://schemas.openxmlformats.org/officeDocument/2006/relationships" xmlns:m="http://schemas.openxmlformats.org/officeDocument/2006/math" xmlns:v="urn:schemas-microsoft-com:vml" xmlns:wp="http://schemas.openxmlformats.org/drawingml/2006/wordprocessingDrawing" xmlns:w10="urn:schemas-microsoft-com:office:word" xmlns:w="http://schemas.openxmlformats.org/wordprocessingml/2006/main" xmlns:wne="http://schemas.microsoft.com/office/word/2006/wordml">
+<w:numbering xmlns:wpc="http://schemas.microsoft.com/office/word/2010/wordprocessingCanvas" xmlns:mc="http://schemas.openxmlformats.org/markup-compatibility/2006" xmlns:o="urn:schemas-microsoft-com:office:office" xmlns:r="http://schemas.openxmlformats.org/officeDocument/2006/relationships" xmlns:m="http://schemas.openxmlformats.org/officeDocument/2006/math" xmlns:v="urn:schemas-microsoft-com:vml" xmlns:wp14="http://schemas.microsoft.com/office/word/2010/wordprocessingDrawing" xmlns:wp="http://schemas.openxmlformats.org/drawingml/2006/wordprocessingDrawing" xmlns:w10="urn:schemas-microsoft-com:office:word" xmlns:w="http://schemas.openxmlformats.org/wordprocessingml/2006/main" xmlns:w14="http://schemas.microsoft.com/office/word/2010/wordml" xmlns:w15="http://schemas.microsoft.com/office/word/2012/wordml" xmlns:wpg="http://schemas.microsoft.com/office/word/2010/wordprocessingGroup" xmlns:wpi="http://schemas.microsoft.com/office/word/2010/wordprocessingInk" xmlns:wne="http://schemas.microsoft.com/office/word/2006/wordml" xmlns:wps="http://schemas.microsoft.com/office/word/2010/wordprocessingShape" mc:Ignorable="w14 w15 wp14">
   <w:abstractNum w:abstractNumId="0">
     <w:nsid w:val="01D039F2"/>
     <w:multiLevelType w:val="hybridMultilevel"/>
@@ -5843,7 +5875,7 @@
 </file>
 
 <file path=word/styles.xml><?xml version="1.0" encoding="utf-8"?>
-<w:styles xmlns:r="http://schemas.openxmlformats.org/officeDocument/2006/relationships" xmlns:w="http://schemas.openxmlformats.org/wordprocessingml/2006/main">
+<w:styles xmlns:mc="http://schemas.openxmlformats.org/markup-compatibility/2006" xmlns:r="http://schemas.openxmlformats.org/officeDocument/2006/relationships" xmlns:w="http://schemas.openxmlformats.org/wordprocessingml/2006/main" xmlns:w14="http://schemas.microsoft.com/office/word/2010/wordml" xmlns:w15="http://schemas.microsoft.com/office/word/2012/wordml" mc:Ignorable="w14 w15">
   <w:docDefaults>
     <w:rPrDefault>
       <w:rPr>
@@ -5859,145 +5891,378 @@
       </w:pPr>
     </w:pPrDefault>
   </w:docDefaults>
-  <w:latentStyles w:defLockedState="0" w:defUIPriority="99" w:defSemiHidden="1" w:defUnhideWhenUsed="1" w:defQFormat="0" w:count="267">
-    <w:lsdException w:name="Normal" w:semiHidden="0" w:uiPriority="0" w:unhideWhenUsed="0" w:qFormat="1"/>
-    <w:lsdException w:name="heading 1" w:semiHidden="0" w:uiPriority="9" w:unhideWhenUsed="0" w:qFormat="1"/>
-    <w:lsdException w:name="heading 2" w:uiPriority="9" w:qFormat="1"/>
-    <w:lsdException w:name="heading 3" w:uiPriority="9" w:qFormat="1"/>
-    <w:lsdException w:name="heading 4" w:uiPriority="9" w:qFormat="1"/>
-    <w:lsdException w:name="heading 5" w:uiPriority="1" w:qFormat="1"/>
-    <w:lsdException w:name="heading 6" w:uiPriority="9" w:qFormat="1"/>
-    <w:lsdException w:name="heading 7" w:uiPriority="9" w:qFormat="1"/>
-    <w:lsdException w:name="heading 8" w:uiPriority="9" w:qFormat="1"/>
-    <w:lsdException w:name="heading 9" w:uiPriority="9" w:qFormat="1"/>
-    <w:lsdException w:name="toc 1" w:uiPriority="1" w:qFormat="1"/>
-    <w:lsdException w:name="toc 2" w:uiPriority="39"/>
-    <w:lsdException w:name="toc 3" w:uiPriority="39"/>
-    <w:lsdException w:name="toc 4" w:uiPriority="39"/>
-    <w:lsdException w:name="toc 5" w:uiPriority="39"/>
-    <w:lsdException w:name="toc 6" w:uiPriority="39"/>
-    <w:lsdException w:name="toc 7" w:uiPriority="39"/>
-    <w:lsdException w:name="toc 8" w:uiPriority="39"/>
-    <w:lsdException w:name="toc 9" w:uiPriority="39"/>
-    <w:lsdException w:name="caption" w:uiPriority="35" w:qFormat="1"/>
-    <w:lsdException w:name="Title" w:semiHidden="0" w:uiPriority="10" w:unhideWhenUsed="0" w:qFormat="1"/>
-    <w:lsdException w:name="Default Paragraph Font" w:uiPriority="1"/>
-    <w:lsdException w:name="Body Text" w:uiPriority="1" w:qFormat="1"/>
-    <w:lsdException w:name="Subtitle" w:semiHidden="0" w:uiPriority="11" w:unhideWhenUsed="0" w:qFormat="1"/>
-    <w:lsdException w:name="Strong" w:semiHidden="0" w:uiPriority="22" w:unhideWhenUsed="0" w:qFormat="1"/>
-    <w:lsdException w:name="Emphasis" w:semiHidden="0" w:uiPriority="20" w:unhideWhenUsed="0" w:qFormat="1"/>
-    <w:lsdException w:name="Table Grid" w:semiHidden="0" w:uiPriority="59" w:unhideWhenUsed="0"/>
-    <w:lsdException w:name="Placeholder Text" w:unhideWhenUsed="0"/>
-    <w:lsdException w:name="No Spacing" w:semiHidden="0" w:uiPriority="1" w:unhideWhenUsed="0" w:qFormat="1"/>
-    <w:lsdException w:name="Light Shading" w:semiHidden="0" w:uiPriority="60" w:unhideWhenUsed="0"/>
-    <w:lsdException w:name="Light List" w:semiHidden="0" w:uiPriority="61" w:unhideWhenUsed="0"/>
-    <w:lsdException w:name="Light Grid" w:semiHidden="0" w:uiPriority="62" w:unhideWhenUsed="0"/>
-    <w:lsdException w:name="Medium Shading 1" w:semiHidden="0" w:uiPriority="63" w:unhideWhenUsed="0"/>
-    <w:lsdException w:name="Medium Shading 2" w:semiHidden="0" w:uiPriority="64" w:unhideWhenUsed="0"/>
-    <w:lsdException w:name="Medium List 1" w:semiHidden="0" w:uiPriority="65" w:unhideWhenUsed="0"/>
-    <w:lsdException w:name="Medium List 2" w:semiHidden="0" w:uiPriority="66" w:unhideWhenUsed="0"/>
-    <w:lsdException w:name="Medium Grid 1" w:semiHidden="0" w:uiPriority="67" w:unhideWhenUsed="0"/>
-    <w:lsdException w:name="Medium Grid 2" w:semiHidden="0" w:uiPriority="68" w:unhideWhenUsed="0"/>
-    <w:lsdException w:name="Medium Grid 3" w:semiHidden="0" w:uiPriority="69" w:unhideWhenUsed="0"/>
-    <w:lsdException w:name="Dark List" w:semiHidden="0" w:uiPriority="70" w:unhideWhenUsed="0"/>
-    <w:lsdException w:name="Colorful Shading" w:semiHidden="0" w:uiPriority="71" w:unhideWhenUsed="0"/>
-    <w:lsdException w:name="Colorful List" w:semiHidden="0" w:uiPriority="72" w:unhideWhenUsed="0"/>
-    <w:lsdException w:name="Colorful Grid" w:semiHidden="0" w:uiPriority="73" w:unhideWhenUsed="0"/>
-    <w:lsdException w:name="Light Shading Accent 1" w:semiHidden="0" w:uiPriority="60" w:unhideWhenUsed="0"/>
-    <w:lsdException w:name="Light List Accent 1" w:semiHidden="0" w:uiPriority="61" w:unhideWhenUsed="0"/>
-    <w:lsdException w:name="Light Grid Accent 1" w:semiHidden="0" w:uiPriority="62" w:unhideWhenUsed="0"/>
-    <w:lsdException w:name="Medium Shading 1 Accent 1" w:semiHidden="0" w:uiPriority="63" w:unhideWhenUsed="0"/>
-    <w:lsdException w:name="Medium Shading 2 Accent 1" w:semiHidden="0" w:uiPriority="64" w:unhideWhenUsed="0"/>
-    <w:lsdException w:name="Medium List 1 Accent 1" w:semiHidden="0" w:uiPriority="65" w:unhideWhenUsed="0"/>
-    <w:lsdException w:name="Revision" w:unhideWhenUsed="0"/>
-    <w:lsdException w:name="List Paragraph" w:semiHidden="0" w:uiPriority="34" w:unhideWhenUsed="0" w:qFormat="1"/>
-    <w:lsdException w:name="Quote" w:semiHidden="0" w:uiPriority="29" w:unhideWhenUsed="0" w:qFormat="1"/>
-    <w:lsdException w:name="Intense Quote" w:semiHidden="0" w:uiPriority="30" w:unhideWhenUsed="0" w:qFormat="1"/>
-    <w:lsdException w:name="Medium List 2 Accent 1" w:semiHidden="0" w:uiPriority="66" w:unhideWhenUsed="0"/>
-    <w:lsdException w:name="Medium Grid 1 Accent 1" w:semiHidden="0" w:uiPriority="67" w:unhideWhenUsed="0"/>
-    <w:lsdException w:name="Medium Grid 2 Accent 1" w:semiHidden="0" w:uiPriority="68" w:unhideWhenUsed="0"/>
-    <w:lsdException w:name="Medium Grid 3 Accent 1" w:semiHidden="0" w:uiPriority="69" w:unhideWhenUsed="0"/>
-    <w:lsdException w:name="Dark List Accent 1" w:semiHidden="0" w:uiPriority="70" w:unhideWhenUsed="0"/>
-    <w:lsdException w:name="Colorful Shading Accent 1" w:semiHidden="0" w:uiPriority="71" w:unhideWhenUsed="0"/>
-    <w:lsdException w:name="Colorful List Accent 1" w:semiHidden="0" w:uiPriority="72" w:unhideWhenUsed="0"/>
-    <w:lsdException w:name="Colorful Grid Accent 1" w:semiHidden="0" w:uiPriority="73" w:unhideWhenUsed="0"/>
-    <w:lsdException w:name="Light Shading Accent 2" w:semiHidden="0" w:uiPriority="60" w:unhideWhenUsed="0"/>
-    <w:lsdException w:name="Light List Accent 2" w:semiHidden="0" w:uiPriority="61" w:unhideWhenUsed="0"/>
-    <w:lsdException w:name="Light Grid Accent 2" w:semiHidden="0" w:uiPriority="62" w:unhideWhenUsed="0"/>
-    <w:lsdException w:name="Medium Shading 1 Accent 2" w:semiHidden="0" w:uiPriority="63" w:unhideWhenUsed="0"/>
-    <w:lsdException w:name="Medium Shading 2 Accent 2" w:semiHidden="0" w:uiPriority="64" w:unhideWhenUsed="0"/>
-    <w:lsdException w:name="Medium List 1 Accent 2" w:semiHidden="0" w:uiPriority="65" w:unhideWhenUsed="0"/>
-    <w:lsdException w:name="Medium List 2 Accent 2" w:semiHidden="0" w:uiPriority="66" w:unhideWhenUsed="0"/>
-    <w:lsdException w:name="Medium Grid 1 Accent 2" w:semiHidden="0" w:uiPriority="67" w:unhideWhenUsed="0"/>
-    <w:lsdException w:name="Medium Grid 2 Accent 2" w:semiHidden="0" w:uiPriority="68" w:unhideWhenUsed="0"/>
-    <w:lsdException w:name="Medium Grid 3 Accent 2" w:semiHidden="0" w:uiPriority="69" w:unhideWhenUsed="0"/>
-    <w:lsdException w:name="Dark List Accent 2" w:semiHidden="0" w:uiPriority="70" w:unhideWhenUsed="0"/>
-    <w:lsdException w:name="Colorful Shading Accent 2" w:semiHidden="0" w:uiPriority="71" w:unhideWhenUsed="0"/>
-    <w:lsdException w:name="Colorful List Accent 2" w:semiHidden="0" w:uiPriority="72" w:unhideWhenUsed="0"/>
-    <w:lsdException w:name="Colorful Grid Accent 2" w:semiHidden="0" w:uiPriority="73" w:unhideWhenUsed="0"/>
-    <w:lsdException w:name="Light Shading Accent 3" w:semiHidden="0" w:uiPriority="60" w:unhideWhenUsed="0"/>
-    <w:lsdException w:name="Light List Accent 3" w:semiHidden="0" w:uiPriority="61" w:unhideWhenUsed="0"/>
-    <w:lsdException w:name="Light Grid Accent 3" w:semiHidden="0" w:uiPriority="62" w:unhideWhenUsed="0"/>
-    <w:lsdException w:name="Medium Shading 1 Accent 3" w:semiHidden="0" w:uiPriority="63" w:unhideWhenUsed="0"/>
-    <w:lsdException w:name="Medium Shading 2 Accent 3" w:semiHidden="0" w:uiPriority="64" w:unhideWhenUsed="0"/>
-    <w:lsdException w:name="Medium List 1 Accent 3" w:semiHidden="0" w:uiPriority="65" w:unhideWhenUsed="0"/>
-    <w:lsdException w:name="Medium List 2 Accent 3" w:semiHidden="0" w:uiPriority="66" w:unhideWhenUsed="0"/>
-    <w:lsdException w:name="Medium Grid 1 Accent 3" w:semiHidden="0" w:uiPriority="67" w:unhideWhenUsed="0"/>
-    <w:lsdException w:name="Medium Grid 2 Accent 3" w:semiHidden="0" w:uiPriority="68" w:unhideWhenUsed="0"/>
-    <w:lsdException w:name="Medium Grid 3 Accent 3" w:semiHidden="0" w:uiPriority="69" w:unhideWhenUsed="0"/>
-    <w:lsdException w:name="Dark List Accent 3" w:semiHidden="0" w:uiPriority="70" w:unhideWhenUsed="0"/>
-    <w:lsdException w:name="Colorful Shading Accent 3" w:semiHidden="0" w:uiPriority="71" w:unhideWhenUsed="0"/>
-    <w:lsdException w:name="Colorful List Accent 3" w:semiHidden="0" w:uiPriority="72" w:unhideWhenUsed="0"/>
-    <w:lsdException w:name="Colorful Grid Accent 3" w:semiHidden="0" w:uiPriority="73" w:unhideWhenUsed="0"/>
-    <w:lsdException w:name="Light Shading Accent 4" w:semiHidden="0" w:uiPriority="60" w:unhideWhenUsed="0"/>
-    <w:lsdException w:name="Light List Accent 4" w:semiHidden="0" w:uiPriority="61" w:unhideWhenUsed="0"/>
-    <w:lsdException w:name="Light Grid Accent 4" w:semiHidden="0" w:uiPriority="62" w:unhideWhenUsed="0"/>
-    <w:lsdException w:name="Medium Shading 1 Accent 4" w:semiHidden="0" w:uiPriority="63" w:unhideWhenUsed="0"/>
-    <w:lsdException w:name="Medium Shading 2 Accent 4" w:semiHidden="0" w:uiPriority="64" w:unhideWhenUsed="0"/>
-    <w:lsdException w:name="Medium List 1 Accent 4" w:semiHidden="0" w:uiPriority="65" w:unhideWhenUsed="0"/>
-    <w:lsdException w:name="Medium List 2 Accent 4" w:semiHidden="0" w:uiPriority="66" w:unhideWhenUsed="0"/>
-    <w:lsdException w:name="Medium Grid 1 Accent 4" w:semiHidden="0" w:uiPriority="67" w:unhideWhenUsed="0"/>
-    <w:lsdException w:name="Medium Grid 2 Accent 4" w:semiHidden="0" w:uiPriority="68" w:unhideWhenUsed="0"/>
-    <w:lsdException w:name="Medium Grid 3 Accent 4" w:semiHidden="0" w:uiPriority="69" w:unhideWhenUsed="0"/>
-    <w:lsdException w:name="Dark List Accent 4" w:semiHidden="0" w:uiPriority="70" w:unhideWhenUsed="0"/>
-    <w:lsdException w:name="Colorful Shading Accent 4" w:semiHidden="0" w:uiPriority="71" w:unhideWhenUsed="0"/>
-    <w:lsdException w:name="Colorful List Accent 4" w:semiHidden="0" w:uiPriority="72" w:unhideWhenUsed="0"/>
-    <w:lsdException w:name="Colorful Grid Accent 4" w:semiHidden="0" w:uiPriority="73" w:unhideWhenUsed="0"/>
-    <w:lsdException w:name="Light Shading Accent 5" w:semiHidden="0" w:uiPriority="60" w:unhideWhenUsed="0"/>
-    <w:lsdException w:name="Light List Accent 5" w:semiHidden="0" w:uiPriority="61" w:unhideWhenUsed="0"/>
-    <w:lsdException w:name="Light Grid Accent 5" w:semiHidden="0" w:uiPriority="62" w:unhideWhenUsed="0"/>
-    <w:lsdException w:name="Medium Shading 1 Accent 5" w:semiHidden="0" w:uiPriority="63" w:unhideWhenUsed="0"/>
-    <w:lsdException w:name="Medium Shading 2 Accent 5" w:semiHidden="0" w:uiPriority="64" w:unhideWhenUsed="0"/>
-    <w:lsdException w:name="Medium List 1 Accent 5" w:semiHidden="0" w:uiPriority="65" w:unhideWhenUsed="0"/>
-    <w:lsdException w:name="Medium List 2 Accent 5" w:semiHidden="0" w:uiPriority="66" w:unhideWhenUsed="0"/>
-    <w:lsdException w:name="Medium Grid 1 Accent 5" w:semiHidden="0" w:uiPriority="67" w:unhideWhenUsed="0"/>
-    <w:lsdException w:name="Medium Grid 2 Accent 5" w:semiHidden="0" w:uiPriority="68" w:unhideWhenUsed="0"/>
-    <w:lsdException w:name="Medium Grid 3 Accent 5" w:semiHidden="0" w:uiPriority="69" w:unhideWhenUsed="0"/>
-    <w:lsdException w:name="Dark List Accent 5" w:semiHidden="0" w:uiPriority="70" w:unhideWhenUsed="0"/>
-    <w:lsdException w:name="Colorful Shading Accent 5" w:semiHidden="0" w:uiPriority="71" w:unhideWhenUsed="0"/>
-    <w:lsdException w:name="Colorful List Accent 5" w:semiHidden="0" w:uiPriority="72" w:unhideWhenUsed="0"/>
-    <w:lsdException w:name="Colorful Grid Accent 5" w:semiHidden="0" w:uiPriority="73" w:unhideWhenUsed="0"/>
-    <w:lsdException w:name="Light Shading Accent 6" w:semiHidden="0" w:uiPriority="60" w:unhideWhenUsed="0"/>
-    <w:lsdException w:name="Light List Accent 6" w:semiHidden="0" w:uiPriority="61" w:unhideWhenUsed="0"/>
-    <w:lsdException w:name="Light Grid Accent 6" w:semiHidden="0" w:uiPriority="62" w:unhideWhenUsed="0"/>
-    <w:lsdException w:name="Medium Shading 1 Accent 6" w:semiHidden="0" w:uiPriority="63" w:unhideWhenUsed="0"/>
-    <w:lsdException w:name="Medium Shading 2 Accent 6" w:semiHidden="0" w:uiPriority="64" w:unhideWhenUsed="0"/>
-    <w:lsdException w:name="Medium List 1 Accent 6" w:semiHidden="0" w:uiPriority="65" w:unhideWhenUsed="0"/>
-    <w:lsdException w:name="Medium List 2 Accent 6" w:semiHidden="0" w:uiPriority="66" w:unhideWhenUsed="0"/>
-    <w:lsdException w:name="Medium Grid 1 Accent 6" w:semiHidden="0" w:uiPriority="67" w:unhideWhenUsed="0"/>
-    <w:lsdException w:name="Medium Grid 2 Accent 6" w:semiHidden="0" w:uiPriority="68" w:unhideWhenUsed="0"/>
-    <w:lsdException w:name="Medium Grid 3 Accent 6" w:semiHidden="0" w:uiPriority="69" w:unhideWhenUsed="0"/>
-    <w:lsdException w:name="Dark List Accent 6" w:semiHidden="0" w:uiPriority="70" w:unhideWhenUsed="0"/>
-    <w:lsdException w:name="Colorful Shading Accent 6" w:semiHidden="0" w:uiPriority="71" w:unhideWhenUsed="0"/>
-    <w:lsdException w:name="Colorful List Accent 6" w:semiHidden="0" w:uiPriority="72" w:unhideWhenUsed="0"/>
-    <w:lsdException w:name="Colorful Grid Accent 6" w:semiHidden="0" w:uiPriority="73" w:unhideWhenUsed="0"/>
-    <w:lsdException w:name="Subtle Emphasis" w:semiHidden="0" w:uiPriority="19" w:unhideWhenUsed="0" w:qFormat="1"/>
-    <w:lsdException w:name="Intense Emphasis" w:semiHidden="0" w:uiPriority="21" w:unhideWhenUsed="0" w:qFormat="1"/>
-    <w:lsdException w:name="Subtle Reference" w:semiHidden="0" w:uiPriority="31" w:unhideWhenUsed="0" w:qFormat="1"/>
-    <w:lsdException w:name="Intense Reference" w:semiHidden="0" w:uiPriority="32" w:unhideWhenUsed="0" w:qFormat="1"/>
-    <w:lsdException w:name="Book Title" w:semiHidden="0" w:uiPriority="33" w:unhideWhenUsed="0" w:qFormat="1"/>
-    <w:lsdException w:name="Bibliography" w:uiPriority="37"/>
-    <w:lsdException w:name="TOC Heading" w:uiPriority="39" w:qFormat="1"/>
+  <w:latentStyles w:defLockedState="0" w:defUIPriority="99" w:defSemiHidden="0" w:defUnhideWhenUsed="0" w:defQFormat="0" w:count="371">
+    <w:lsdException w:name="Normal" w:uiPriority="0" w:qFormat="1"/>
+    <w:lsdException w:name="heading 1" w:uiPriority="9" w:qFormat="1"/>
+    <w:lsdException w:name="heading 2" w:semiHidden="1" w:uiPriority="9" w:unhideWhenUsed="1" w:qFormat="1"/>
+    <w:lsdException w:name="heading 3" w:semiHidden="1" w:uiPriority="9" w:unhideWhenUsed="1" w:qFormat="1"/>
+    <w:lsdException w:name="heading 4" w:semiHidden="1" w:uiPriority="9" w:unhideWhenUsed="1" w:qFormat="1"/>
+    <w:lsdException w:name="heading 5" w:semiHidden="1" w:uiPriority="1" w:unhideWhenUsed="1" w:qFormat="1"/>
+    <w:lsdException w:name="heading 6" w:semiHidden="1" w:uiPriority="9" w:unhideWhenUsed="1" w:qFormat="1"/>
+    <w:lsdException w:name="heading 7" w:semiHidden="1" w:uiPriority="9" w:unhideWhenUsed="1" w:qFormat="1"/>
+    <w:lsdException w:name="heading 8" w:semiHidden="1" w:uiPriority="9" w:unhideWhenUsed="1" w:qFormat="1"/>
+    <w:lsdException w:name="heading 9" w:semiHidden="1" w:uiPriority="9" w:unhideWhenUsed="1" w:qFormat="1"/>
+    <w:lsdException w:name="index 1" w:semiHidden="1" w:unhideWhenUsed="1"/>
+    <w:lsdException w:name="index 2" w:semiHidden="1" w:unhideWhenUsed="1"/>
+    <w:lsdException w:name="index 3" w:semiHidden="1" w:unhideWhenUsed="1"/>
+    <w:lsdException w:name="index 4" w:semiHidden="1" w:unhideWhenUsed="1"/>
+    <w:lsdException w:name="index 5" w:semiHidden="1" w:unhideWhenUsed="1"/>
+    <w:lsdException w:name="index 6" w:semiHidden="1" w:unhideWhenUsed="1"/>
+    <w:lsdException w:name="index 7" w:semiHidden="1" w:unhideWhenUsed="1"/>
+    <w:lsdException w:name="index 8" w:semiHidden="1" w:unhideWhenUsed="1"/>
+    <w:lsdException w:name="index 9" w:semiHidden="1" w:unhideWhenUsed="1"/>
+    <w:lsdException w:name="toc 1" w:semiHidden="1" w:uiPriority="1" w:unhideWhenUsed="1" w:qFormat="1"/>
+    <w:lsdException w:name="toc 2" w:semiHidden="1" w:uiPriority="39" w:unhideWhenUsed="1"/>
+    <w:lsdException w:name="toc 3" w:semiHidden="1" w:uiPriority="39" w:unhideWhenUsed="1"/>
+    <w:lsdException w:name="toc 4" w:semiHidden="1" w:uiPriority="39" w:unhideWhenUsed="1"/>
+    <w:lsdException w:name="toc 5" w:semiHidden="1" w:uiPriority="39" w:unhideWhenUsed="1"/>
+    <w:lsdException w:name="toc 6" w:semiHidden="1" w:uiPriority="39" w:unhideWhenUsed="1"/>
+    <w:lsdException w:name="toc 7" w:semiHidden="1" w:uiPriority="39" w:unhideWhenUsed="1"/>
+    <w:lsdException w:name="toc 8" w:semiHidden="1" w:uiPriority="39" w:unhideWhenUsed="1"/>
+    <w:lsdException w:name="toc 9" w:semiHidden="1" w:uiPriority="39" w:unhideWhenUsed="1"/>
+    <w:lsdException w:name="Normal Indent" w:semiHidden="1" w:unhideWhenUsed="1"/>
+    <w:lsdException w:name="footnote text" w:semiHidden="1" w:unhideWhenUsed="1"/>
+    <w:lsdException w:name="annotation text" w:semiHidden="1" w:unhideWhenUsed="1"/>
+    <w:lsdException w:name="header" w:semiHidden="1" w:unhideWhenUsed="1"/>
+    <w:lsdException w:name="footer" w:semiHidden="1" w:unhideWhenUsed="1"/>
+    <w:lsdException w:name="index heading" w:semiHidden="1" w:unhideWhenUsed="1"/>
+    <w:lsdException w:name="caption" w:semiHidden="1" w:uiPriority="35" w:unhideWhenUsed="1" w:qFormat="1"/>
+    <w:lsdException w:name="table of figures" w:semiHidden="1" w:unhideWhenUsed="1"/>
+    <w:lsdException w:name="envelope address" w:semiHidden="1" w:unhideWhenUsed="1"/>
+    <w:lsdException w:name="envelope return" w:semiHidden="1" w:unhideWhenUsed="1"/>
+    <w:lsdException w:name="footnote reference" w:semiHidden="1" w:unhideWhenUsed="1"/>
+    <w:lsdException w:name="annotation reference" w:semiHidden="1" w:unhideWhenUsed="1"/>
+    <w:lsdException w:name="line number" w:semiHidden="1" w:unhideWhenUsed="1"/>
+    <w:lsdException w:name="page number" w:semiHidden="1" w:unhideWhenUsed="1"/>
+    <w:lsdException w:name="endnote reference" w:semiHidden="1" w:unhideWhenUsed="1"/>
+    <w:lsdException w:name="endnote text" w:semiHidden="1" w:unhideWhenUsed="1"/>
+    <w:lsdException w:name="table of authorities" w:semiHidden="1" w:unhideWhenUsed="1"/>
+    <w:lsdException w:name="macro" w:semiHidden="1" w:unhideWhenUsed="1"/>
+    <w:lsdException w:name="toa heading" w:semiHidden="1" w:unhideWhenUsed="1"/>
+    <w:lsdException w:name="List" w:semiHidden="1" w:unhideWhenUsed="1"/>
+    <w:lsdException w:name="List Bullet" w:semiHidden="1" w:unhideWhenUsed="1"/>
+    <w:lsdException w:name="List Number" w:semiHidden="1" w:unhideWhenUsed="1"/>
+    <w:lsdException w:name="List 2" w:semiHidden="1" w:unhideWhenUsed="1"/>
+    <w:lsdException w:name="List 3" w:semiHidden="1" w:unhideWhenUsed="1"/>
+    <w:lsdException w:name="List 4" w:semiHidden="1" w:unhideWhenUsed="1"/>
+    <w:lsdException w:name="List 5" w:semiHidden="1" w:unhideWhenUsed="1"/>
+    <w:lsdException w:name="List Bullet 2" w:semiHidden="1" w:unhideWhenUsed="1"/>
+    <w:lsdException w:name="List Bullet 3" w:semiHidden="1" w:unhideWhenUsed="1"/>
+    <w:lsdException w:name="List Bullet 4" w:semiHidden="1" w:unhideWhenUsed="1"/>
+    <w:lsdException w:name="List Bullet 5" w:semiHidden="1" w:unhideWhenUsed="1"/>
+    <w:lsdException w:name="List Number 2" w:semiHidden="1" w:unhideWhenUsed="1"/>
+    <w:lsdException w:name="List Number 3" w:semiHidden="1" w:unhideWhenUsed="1"/>
+    <w:lsdException w:name="List Number 4" w:semiHidden="1" w:unhideWhenUsed="1"/>
+    <w:lsdException w:name="List Number 5" w:semiHidden="1" w:unhideWhenUsed="1"/>
+    <w:lsdException w:name="Title" w:uiPriority="10" w:qFormat="1"/>
+    <w:lsdException w:name="Closing" w:semiHidden="1" w:unhideWhenUsed="1"/>
+    <w:lsdException w:name="Signature" w:semiHidden="1" w:unhideWhenUsed="1"/>
+    <w:lsdException w:name="Default Paragraph Font" w:semiHidden="1" w:uiPriority="1" w:unhideWhenUsed="1"/>
+    <w:lsdException w:name="Body Text" w:semiHidden="1" w:uiPriority="1" w:unhideWhenUsed="1" w:qFormat="1"/>
+    <w:lsdException w:name="Body Text Indent" w:semiHidden="1" w:unhideWhenUsed="1"/>
+    <w:lsdException w:name="List Continue" w:semiHidden="1" w:unhideWhenUsed="1"/>
+    <w:lsdException w:name="List Continue 2" w:semiHidden="1" w:unhideWhenUsed="1"/>
+    <w:lsdException w:name="List Continue 3" w:semiHidden="1" w:unhideWhenUsed="1"/>
+    <w:lsdException w:name="List Continue 4" w:semiHidden="1" w:unhideWhenUsed="1"/>
+    <w:lsdException w:name="List Continue 5" w:semiHidden="1" w:unhideWhenUsed="1"/>
+    <w:lsdException w:name="Message Header" w:semiHidden="1" w:unhideWhenUsed="1"/>
+    <w:lsdException w:name="Subtitle" w:uiPriority="11" w:qFormat="1"/>
+    <w:lsdException w:name="Salutation" w:semiHidden="1" w:unhideWhenUsed="1"/>
+    <w:lsdException w:name="Date" w:semiHidden="1" w:unhideWhenUsed="1"/>
+    <w:lsdException w:name="Body Text First Indent" w:semiHidden="1" w:unhideWhenUsed="1"/>
+    <w:lsdException w:name="Body Text First Indent 2" w:semiHidden="1" w:unhideWhenUsed="1"/>
+    <w:lsdException w:name="Note Heading" w:semiHidden="1" w:unhideWhenUsed="1"/>
+    <w:lsdException w:name="Body Text 2" w:semiHidden="1" w:unhideWhenUsed="1"/>
+    <w:lsdException w:name="Body Text 3" w:semiHidden="1" w:unhideWhenUsed="1"/>
+    <w:lsdException w:name="Body Text Indent 2" w:semiHidden="1" w:unhideWhenUsed="1"/>
+    <w:lsdException w:name="Body Text Indent 3" w:semiHidden="1" w:unhideWhenUsed="1"/>
+    <w:lsdException w:name="Block Text" w:semiHidden="1" w:unhideWhenUsed="1"/>
+    <w:lsdException w:name="Hyperlink" w:semiHidden="1" w:unhideWhenUsed="1"/>
+    <w:lsdException w:name="FollowedHyperlink" w:semiHidden="1" w:unhideWhenUsed="1"/>
+    <w:lsdException w:name="Strong" w:uiPriority="22" w:qFormat="1"/>
+    <w:lsdException w:name="Emphasis" w:uiPriority="20" w:qFormat="1"/>
+    <w:lsdException w:name="Document Map" w:semiHidden="1" w:unhideWhenUsed="1"/>
+    <w:lsdException w:name="Plain Text" w:semiHidden="1" w:unhideWhenUsed="1"/>
+    <w:lsdException w:name="E-mail Signature" w:semiHidden="1" w:unhideWhenUsed="1"/>
+    <w:lsdException w:name="HTML Top of Form" w:semiHidden="1" w:unhideWhenUsed="1"/>
+    <w:lsdException w:name="HTML Bottom of Form" w:semiHidden="1" w:unhideWhenUsed="1"/>
+    <w:lsdException w:name="Normal (Web)" w:semiHidden="1" w:unhideWhenUsed="1"/>
+    <w:lsdException w:name="HTML Acronym" w:semiHidden="1" w:unhideWhenUsed="1"/>
+    <w:lsdException w:name="HTML Address" w:semiHidden="1" w:unhideWhenUsed="1"/>
+    <w:lsdException w:name="HTML Cite" w:semiHidden="1" w:unhideWhenUsed="1"/>
+    <w:lsdException w:name="HTML Code" w:semiHidden="1" w:unhideWhenUsed="1"/>
+    <w:lsdException w:name="HTML Definition" w:semiHidden="1" w:unhideWhenUsed="1"/>
+    <w:lsdException w:name="HTML Keyboard" w:semiHidden="1" w:unhideWhenUsed="1"/>
+    <w:lsdException w:name="HTML Preformatted" w:semiHidden="1" w:unhideWhenUsed="1"/>
+    <w:lsdException w:name="HTML Sample" w:semiHidden="1" w:unhideWhenUsed="1"/>
+    <w:lsdException w:name="HTML Typewriter" w:semiHidden="1" w:unhideWhenUsed="1"/>
+    <w:lsdException w:name="HTML Variable" w:semiHidden="1" w:unhideWhenUsed="1"/>
+    <w:lsdException w:name="Normal Table" w:semiHidden="1" w:unhideWhenUsed="1"/>
+    <w:lsdException w:name="annotation subject" w:semiHidden="1" w:unhideWhenUsed="1"/>
+    <w:lsdException w:name="No List" w:semiHidden="1" w:unhideWhenUsed="1"/>
+    <w:lsdException w:name="Outline List 1" w:semiHidden="1" w:unhideWhenUsed="1"/>
+    <w:lsdException w:name="Outline List 2" w:semiHidden="1" w:unhideWhenUsed="1"/>
+    <w:lsdException w:name="Outline List 3" w:semiHidden="1" w:unhideWhenUsed="1"/>
+    <w:lsdException w:name="Table Simple 1" w:semiHidden="1" w:unhideWhenUsed="1"/>
+    <w:lsdException w:name="Table Simple 2" w:semiHidden="1" w:unhideWhenUsed="1"/>
+    <w:lsdException w:name="Table Simple 3" w:semiHidden="1" w:unhideWhenUsed="1"/>
+    <w:lsdException w:name="Table Classic 1" w:semiHidden="1" w:unhideWhenUsed="1"/>
+    <w:lsdException w:name="Table Classic 2" w:semiHidden="1" w:unhideWhenUsed="1"/>
+    <w:lsdException w:name="Table Classic 3" w:semiHidden="1" w:unhideWhenUsed="1"/>
+    <w:lsdException w:name="Table Classic 4" w:semiHidden="1" w:unhideWhenUsed="1"/>
+    <w:lsdException w:name="Table Colorful 1" w:semiHidden="1" w:unhideWhenUsed="1"/>
+    <w:lsdException w:name="Table Colorful 2" w:semiHidden="1" w:unhideWhenUsed="1"/>
+    <w:lsdException w:name="Table Colorful 3" w:semiHidden="1" w:unhideWhenUsed="1"/>
+    <w:lsdException w:name="Table Columns 1" w:semiHidden="1" w:unhideWhenUsed="1"/>
+    <w:lsdException w:name="Table Columns 2" w:semiHidden="1" w:unhideWhenUsed="1"/>
+    <w:lsdException w:name="Table Columns 3" w:semiHidden="1" w:unhideWhenUsed="1"/>
+    <w:lsdException w:name="Table Columns 4" w:semiHidden="1" w:unhideWhenUsed="1"/>
+    <w:lsdException w:name="Table Columns 5" w:semiHidden="1" w:unhideWhenUsed="1"/>
+    <w:lsdException w:name="Table Grid 1" w:semiHidden="1" w:unhideWhenUsed="1"/>
+    <w:lsdException w:name="Table Grid 2" w:semiHidden="1" w:unhideWhenUsed="1"/>
+    <w:lsdException w:name="Table Grid 3" w:semiHidden="1" w:unhideWhenUsed="1"/>
+    <w:lsdException w:name="Table Grid 4" w:semiHidden="1" w:unhideWhenUsed="1"/>
+    <w:lsdException w:name="Table Grid 5" w:semiHidden="1" w:unhideWhenUsed="1"/>
+    <w:lsdException w:name="Table Grid 6" w:semiHidden="1" w:unhideWhenUsed="1"/>
+    <w:lsdException w:name="Table Grid 7" w:semiHidden="1" w:unhideWhenUsed="1"/>
+    <w:lsdException w:name="Table Grid 8" w:semiHidden="1" w:unhideWhenUsed="1"/>
+    <w:lsdException w:name="Table List 1" w:semiHidden="1" w:unhideWhenUsed="1"/>
+    <w:lsdException w:name="Table List 2" w:semiHidden="1" w:unhideWhenUsed="1"/>
+    <w:lsdException w:name="Table List 3" w:semiHidden="1" w:unhideWhenUsed="1"/>
+    <w:lsdException w:name="Table List 4" w:semiHidden="1" w:unhideWhenUsed="1"/>
+    <w:lsdException w:name="Table List 5" w:semiHidden="1" w:unhideWhenUsed="1"/>
+    <w:lsdException w:name="Table List 6" w:semiHidden="1" w:unhideWhenUsed="1"/>
+    <w:lsdException w:name="Table List 7" w:semiHidden="1" w:unhideWhenUsed="1"/>
+    <w:lsdException w:name="Table List 8" w:semiHidden="1" w:unhideWhenUsed="1"/>
+    <w:lsdException w:name="Table 3D effects 1" w:semiHidden="1" w:unhideWhenUsed="1"/>
+    <w:lsdException w:name="Table 3D effects 2" w:semiHidden="1" w:unhideWhenUsed="1"/>
+    <w:lsdException w:name="Table 3D effects 3" w:semiHidden="1" w:unhideWhenUsed="1"/>
+    <w:lsdException w:name="Table Contemporary" w:semiHidden="1" w:unhideWhenUsed="1"/>
+    <w:lsdException w:name="Table Elegant" w:semiHidden="1" w:unhideWhenUsed="1"/>
+    <w:lsdException w:name="Table Professional" w:semiHidden="1" w:unhideWhenUsed="1"/>
+    <w:lsdException w:name="Table Subtle 1" w:semiHidden="1" w:unhideWhenUsed="1"/>
+    <w:lsdException w:name="Table Subtle 2" w:semiHidden="1" w:unhideWhenUsed="1"/>
+    <w:lsdException w:name="Table Web 1" w:semiHidden="1" w:unhideWhenUsed="1"/>
+    <w:lsdException w:name="Table Web 2" w:semiHidden="1" w:unhideWhenUsed="1"/>
+    <w:lsdException w:name="Table Web 3" w:semiHidden="1" w:unhideWhenUsed="1"/>
+    <w:lsdException w:name="Balloon Text" w:semiHidden="1" w:unhideWhenUsed="1"/>
+    <w:lsdException w:name="Table Grid" w:uiPriority="59"/>
+    <w:lsdException w:name="Table Theme" w:semiHidden="1" w:unhideWhenUsed="1"/>
+    <w:lsdException w:name="Placeholder Text" w:semiHidden="1"/>
+    <w:lsdException w:name="No Spacing" w:uiPriority="1" w:qFormat="1"/>
+    <w:lsdException w:name="Light Shading" w:uiPriority="60"/>
+    <w:lsdException w:name="Light List" w:uiPriority="61"/>
+    <w:lsdException w:name="Light Grid" w:uiPriority="62"/>
+    <w:lsdException w:name="Medium Shading 1" w:uiPriority="63"/>
+    <w:lsdException w:name="Medium Shading 2" w:uiPriority="64"/>
+    <w:lsdException w:name="Medium List 1" w:uiPriority="65"/>
+    <w:lsdException w:name="Medium List 2" w:uiPriority="66"/>
+    <w:lsdException w:name="Medium Grid 1" w:uiPriority="67"/>
+    <w:lsdException w:name="Medium Grid 2" w:uiPriority="68"/>
+    <w:lsdException w:name="Medium Grid 3" w:uiPriority="69"/>
+    <w:lsdException w:name="Dark List" w:uiPriority="70"/>
+    <w:lsdException w:name="Colorful Shading" w:uiPriority="71"/>
+    <w:lsdException w:name="Colorful List" w:uiPriority="72"/>
+    <w:lsdException w:name="Colorful Grid" w:uiPriority="73"/>
+    <w:lsdException w:name="Light Shading Accent 1" w:uiPriority="60"/>
+    <w:lsdException w:name="Light List Accent 1" w:uiPriority="61"/>
+    <w:lsdException w:name="Light Grid Accent 1" w:uiPriority="62"/>
+    <w:lsdException w:name="Medium Shading 1 Accent 1" w:uiPriority="63"/>
+    <w:lsdException w:name="Medium Shading 2 Accent 1" w:uiPriority="64"/>
+    <w:lsdException w:name="Medium List 1 Accent 1" w:uiPriority="65"/>
+    <w:lsdException w:name="Revision" w:semiHidden="1"/>
+    <w:lsdException w:name="List Paragraph" w:uiPriority="34" w:qFormat="1"/>
+    <w:lsdException w:name="Quote" w:uiPriority="29" w:qFormat="1"/>
+    <w:lsdException w:name="Intense Quote" w:uiPriority="30" w:qFormat="1"/>
+    <w:lsdException w:name="Medium List 2 Accent 1" w:uiPriority="66"/>
+    <w:lsdException w:name="Medium Grid 1 Accent 1" w:uiPriority="67"/>
+    <w:lsdException w:name="Medium Grid 2 Accent 1" w:uiPriority="68"/>
+    <w:lsdException w:name="Medium Grid 3 Accent 1" w:uiPriority="69"/>
+    <w:lsdException w:name="Dark List Accent 1" w:uiPriority="70"/>
+    <w:lsdException w:name="Colorful Shading Accent 1" w:uiPriority="71"/>
+    <w:lsdException w:name="Colorful List Accent 1" w:uiPriority="72"/>
+    <w:lsdException w:name="Colorful Grid Accent 1" w:uiPriority="73"/>
+    <w:lsdException w:name="Light Shading Accent 2" w:uiPriority="60"/>
+    <w:lsdException w:name="Light List Accent 2" w:uiPriority="61"/>
+    <w:lsdException w:name="Light Grid Accent 2" w:uiPriority="62"/>
+    <w:lsdException w:name="Medium Shading 1 Accent 2" w:uiPriority="63"/>
+    <w:lsdException w:name="Medium Shading 2 Accent 2" w:uiPriority="64"/>
+    <w:lsdException w:name="Medium List 1 Accent 2" w:uiPriority="65"/>
+    <w:lsdException w:name="Medium List 2 Accent 2" w:uiPriority="66"/>
+    <w:lsdException w:name="Medium Grid 1 Accent 2" w:uiPriority="67"/>
+    <w:lsdException w:name="Medium Grid 2 Accent 2" w:uiPriority="68"/>
+    <w:lsdException w:name="Medium Grid 3 Accent 2" w:uiPriority="69"/>
+    <w:lsdException w:name="Dark List Accent 2" w:uiPriority="70"/>
+    <w:lsdException w:name="Colorful Shading Accent 2" w:uiPriority="71"/>
+    <w:lsdException w:name="Colorful List Accent 2" w:uiPriority="72"/>
+    <w:lsdException w:name="Colorful Grid Accent 2" w:uiPriority="73"/>
+    <w:lsdException w:name="Light Shading Accent 3" w:uiPriority="60"/>
+    <w:lsdException w:name="Light List Accent 3" w:uiPriority="61"/>
+    <w:lsdException w:name="Light Grid Accent 3" w:uiPriority="62"/>
+    <w:lsdException w:name="Medium Shading 1 Accent 3" w:uiPriority="63"/>
+    <w:lsdException w:name="Medium Shading 2 Accent 3" w:uiPriority="64"/>
+    <w:lsdException w:name="Medium List 1 Accent 3" w:uiPriority="65"/>
+    <w:lsdException w:name="Medium List 2 Accent 3" w:uiPriority="66"/>
+    <w:lsdException w:name="Medium Grid 1 Accent 3" w:uiPriority="67"/>
+    <w:lsdException w:name="Medium Grid 2 Accent 3" w:uiPriority="68"/>
+    <w:lsdException w:name="Medium Grid 3 Accent 3" w:uiPriority="69"/>
+    <w:lsdException w:name="Dark List Accent 3" w:uiPriority="70"/>
+    <w:lsdException w:name="Colorful Shading Accent 3" w:uiPriority="71"/>
+    <w:lsdException w:name="Colorful List Accent 3" w:uiPriority="72"/>
+    <w:lsdException w:name="Colorful Grid Accent 3" w:uiPriority="73"/>
+    <w:lsdException w:name="Light Shading Accent 4" w:uiPriority="60"/>
+    <w:lsdException w:name="Light List Accent 4" w:uiPriority="61"/>
+    <w:lsdException w:name="Light Grid Accent 4" w:uiPriority="62"/>
+    <w:lsdException w:name="Medium Shading 1 Accent 4" w:uiPriority="63"/>
+    <w:lsdException w:name="Medium Shading 2 Accent 4" w:uiPriority="64"/>
+    <w:lsdException w:name="Medium List 1 Accent 4" w:uiPriority="65"/>
+    <w:lsdException w:name="Medium List 2 Accent 4" w:uiPriority="66"/>
+    <w:lsdException w:name="Medium Grid 1 Accent 4" w:uiPriority="67"/>
+    <w:lsdException w:name="Medium Grid 2 Accent 4" w:uiPriority="68"/>
+    <w:lsdException w:name="Medium Grid 3 Accent 4" w:uiPriority="69"/>
+    <w:lsdException w:name="Dark List Accent 4" w:uiPriority="70"/>
+    <w:lsdException w:name="Colorful Shading Accent 4" w:uiPriority="71"/>
+    <w:lsdException w:name="Colorful List Accent 4" w:uiPriority="72"/>
+    <w:lsdException w:name="Colorful Grid Accent 4" w:uiPriority="73"/>
+    <w:lsdException w:name="Light Shading Accent 5" w:uiPriority="60"/>
+    <w:lsdException w:name="Light List Accent 5" w:uiPriority="61"/>
+    <w:lsdException w:name="Light Grid Accent 5" w:uiPriority="62"/>
+    <w:lsdException w:name="Medium Shading 1 Accent 5" w:uiPriority="63"/>
+    <w:lsdException w:name="Medium Shading 2 Accent 5" w:uiPriority="64"/>
+    <w:lsdException w:name="Medium List 1 Accent 5" w:uiPriority="65"/>
+    <w:lsdException w:name="Medium List 2 Accent 5" w:uiPriority="66"/>
+    <w:lsdException w:name="Medium Grid 1 Accent 5" w:uiPriority="67"/>
+    <w:lsdException w:name="Medium Grid 2 Accent 5" w:uiPriority="68"/>
+    <w:lsdException w:name="Medium Grid 3 Accent 5" w:uiPriority="69"/>
+    <w:lsdException w:name="Dark List Accent 5" w:uiPriority="70"/>
+    <w:lsdException w:name="Colorful Shading Accent 5" w:uiPriority="71"/>
+    <w:lsdException w:name="Colorful List Accent 5" w:uiPriority="72"/>
+    <w:lsdException w:name="Colorful Grid Accent 5" w:uiPriority="73"/>
+    <w:lsdException w:name="Light Shading Accent 6" w:uiPriority="60"/>
+    <w:lsdException w:name="Light List Accent 6" w:uiPriority="61"/>
+    <w:lsdException w:name="Light Grid Accent 6" w:uiPriority="62"/>
+    <w:lsdException w:name="Medium Shading 1 Accent 6" w:uiPriority="63"/>
+    <w:lsdException w:name="Medium Shading 2 Accent 6" w:uiPriority="64"/>
+    <w:lsdException w:name="Medium List 1 Accent 6" w:uiPriority="65"/>
+    <w:lsdException w:name="Medium List 2 Accent 6" w:uiPriority="66"/>
+    <w:lsdException w:name="Medium Grid 1 Accent 6" w:uiPriority="67"/>
+    <w:lsdException w:name="Medium Grid 2 Accent 6" w:uiPriority="68"/>
+    <w:lsdException w:name="Medium Grid 3 Accent 6" w:uiPriority="69"/>
+    <w:lsdException w:name="Dark List Accent 6" w:uiPriority="70"/>
+    <w:lsdException w:name="Colorful Shading Accent 6" w:uiPriority="71"/>
+    <w:lsdException w:name="Colorful List Accent 6" w:uiPriority="72"/>
+    <w:lsdException w:name="Colorful Grid Accent 6" w:uiPriority="73"/>
+    <w:lsdException w:name="Subtle Emphasis" w:uiPriority="19" w:qFormat="1"/>
+    <w:lsdException w:name="Intense Emphasis" w:uiPriority="21" w:qFormat="1"/>
+    <w:lsdException w:name="Subtle Reference" w:uiPriority="31" w:qFormat="1"/>
+    <w:lsdException w:name="Intense Reference" w:uiPriority="32" w:qFormat="1"/>
+    <w:lsdException w:name="Book Title" w:uiPriority="33" w:qFormat="1"/>
+    <w:lsdException w:name="Bibliography" w:semiHidden="1" w:uiPriority="37" w:unhideWhenUsed="1"/>
+    <w:lsdException w:name="TOC Heading" w:semiHidden="1" w:uiPriority="39" w:unhideWhenUsed="1" w:qFormat="1"/>
+    <w:lsdException w:name="Plain Table 1" w:uiPriority="41"/>
+    <w:lsdException w:name="Plain Table 2" w:uiPriority="42"/>
+    <w:lsdException w:name="Plain Table 3" w:uiPriority="43"/>
+    <w:lsdException w:name="Plain Table 4" w:uiPriority="44"/>
+    <w:lsdException w:name="Plain Table 5" w:uiPriority="45"/>
+    <w:lsdException w:name="Grid Table Light" w:uiPriority="40"/>
+    <w:lsdException w:name="Grid Table 1 Light" w:uiPriority="46"/>
+    <w:lsdException w:name="Grid Table 2" w:uiPriority="47"/>
+    <w:lsdException w:name="Grid Table 3" w:uiPriority="48"/>
+    <w:lsdException w:name="Grid Table 4" w:uiPriority="49"/>
+    <w:lsdException w:name="Grid Table 5 Dark" w:uiPriority="50"/>
+    <w:lsdException w:name="Grid Table 6 Colorful" w:uiPriority="51"/>
+    <w:lsdException w:name="Grid Table 7 Colorful" w:uiPriority="52"/>
+    <w:lsdException w:name="Grid Table 1 Light Accent 1" w:uiPriority="46"/>
+    <w:lsdException w:name="Grid Table 2 Accent 1" w:uiPriority="47"/>
+    <w:lsdException w:name="Grid Table 3 Accent 1" w:uiPriority="48"/>
+    <w:lsdException w:name="Grid Table 4 Accent 1" w:uiPriority="49"/>
+    <w:lsdException w:name="Grid Table 5 Dark Accent 1" w:uiPriority="50"/>
+    <w:lsdException w:name="Grid Table 6 Colorful Accent 1" w:uiPriority="51"/>
+    <w:lsdException w:name="Grid Table 7 Colorful Accent 1" w:uiPriority="52"/>
+    <w:lsdException w:name="Grid Table 1 Light Accent 2" w:uiPriority="46"/>
+    <w:lsdException w:name="Grid Table 2 Accent 2" w:uiPriority="47"/>
+    <w:lsdException w:name="Grid Table 3 Accent 2" w:uiPriority="48"/>
+    <w:lsdException w:name="Grid Table 4 Accent 2" w:uiPriority="49"/>
+    <w:lsdException w:name="Grid Table 5 Dark Accent 2" w:uiPriority="50"/>
+    <w:lsdException w:name="Grid Table 6 Colorful Accent 2" w:uiPriority="51"/>
+    <w:lsdException w:name="Grid Table 7 Colorful Accent 2" w:uiPriority="52"/>
+    <w:lsdException w:name="Grid Table 1 Light Accent 3" w:uiPriority="46"/>
+    <w:lsdException w:name="Grid Table 2 Accent 3" w:uiPriority="47"/>
+    <w:lsdException w:name="Grid Table 3 Accent 3" w:uiPriority="48"/>
+    <w:lsdException w:name="Grid Table 4 Accent 3" w:uiPriority="49"/>
+    <w:lsdException w:name="Grid Table 5 Dark Accent 3" w:uiPriority="50"/>
+    <w:lsdException w:name="Grid Table 6 Colorful Accent 3" w:uiPriority="51"/>
+    <w:lsdException w:name="Grid Table 7 Colorful Accent 3" w:uiPriority="52"/>
+    <w:lsdException w:name="Grid Table 1 Light Accent 4" w:uiPriority="46"/>
+    <w:lsdException w:name="Grid Table 2 Accent 4" w:uiPriority="47"/>
+    <w:lsdException w:name="Grid Table 3 Accent 4" w:uiPriority="48"/>
+    <w:lsdException w:name="Grid Table 4 Accent 4" w:uiPriority="49"/>
+    <w:lsdException w:name="Grid Table 5 Dark Accent 4" w:uiPriority="50"/>
+    <w:lsdException w:name="Grid Table 6 Colorful Accent 4" w:uiPriority="51"/>
+    <w:lsdException w:name="Grid Table 7 Colorful Accent 4" w:uiPriority="52"/>
+    <w:lsdException w:name="Grid Table 1 Light Accent 5" w:uiPriority="46"/>
+    <w:lsdException w:name="Grid Table 2 Accent 5" w:uiPriority="47"/>
+    <w:lsdException w:name="Grid Table 3 Accent 5" w:uiPriority="48"/>
+    <w:lsdException w:name="Grid Table 4 Accent 5" w:uiPriority="49"/>
+    <w:lsdException w:name="Grid Table 5 Dark Accent 5" w:uiPriority="50"/>
+    <w:lsdException w:name="Grid Table 6 Colorful Accent 5" w:uiPriority="51"/>
+    <w:lsdException w:name="Grid Table 7 Colorful Accent 5" w:uiPriority="52"/>
+    <w:lsdException w:name="Grid Table 1 Light Accent 6" w:uiPriority="46"/>
+    <w:lsdException w:name="Grid Table 2 Accent 6" w:uiPriority="47"/>
+    <w:lsdException w:name="Grid Table 3 Accent 6" w:uiPriority="48"/>
+    <w:lsdException w:name="Grid Table 4 Accent 6" w:uiPriority="49"/>
+    <w:lsdException w:name="Grid Table 5 Dark Accent 6" w:uiPriority="50"/>
+    <w:lsdException w:name="Grid Table 6 Colorful Accent 6" w:uiPriority="51"/>
+    <w:lsdException w:name="Grid Table 7 Colorful Accent 6" w:uiPriority="52"/>
+    <w:lsdException w:name="List Table 1 Light" w:uiPriority="46"/>
+    <w:lsdException w:name="List Table 2" w:uiPriority="47"/>
+    <w:lsdException w:name="List Table 3" w:uiPriority="48"/>
+    <w:lsdException w:name="List Table 4" w:uiPriority="49"/>
+    <w:lsdException w:name="List Table 5 Dark" w:uiPriority="50"/>
+    <w:lsdException w:name="List Table 6 Colorful" w:uiPriority="51"/>
+    <w:lsdException w:name="List Table 7 Colorful" w:uiPriority="52"/>
+    <w:lsdException w:name="List Table 1 Light Accent 1" w:uiPriority="46"/>
+    <w:lsdException w:name="List Table 2 Accent 1" w:uiPriority="47"/>
+    <w:lsdException w:name="List Table 3 Accent 1" w:uiPriority="48"/>
+    <w:lsdException w:name="List Table 4 Accent 1" w:uiPriority="49"/>
+    <w:lsdException w:name="List Table 5 Dark Accent 1" w:uiPriority="50"/>
+    <w:lsdException w:name="List Table 6 Colorful Accent 1" w:uiPriority="51"/>
+    <w:lsdException w:name="List Table 7 Colorful Accent 1" w:uiPriority="52"/>
+    <w:lsdException w:name="List Table 1 Light Accent 2" w:uiPriority="46"/>
+    <w:lsdException w:name="List Table 2 Accent 2" w:uiPriority="47"/>
+    <w:lsdException w:name="List Table 3 Accent 2" w:uiPriority="48"/>
+    <w:lsdException w:name="List Table 4 Accent 2" w:uiPriority="49"/>
+    <w:lsdException w:name="List Table 5 Dark Accent 2" w:uiPriority="50"/>
+    <w:lsdException w:name="List Table 6 Colorful Accent 2" w:uiPriority="51"/>
+    <w:lsdException w:name="List Table 7 Colorful Accent 2" w:uiPriority="52"/>
+    <w:lsdException w:name="List Table 1 Light Accent 3" w:uiPriority="46"/>
+    <w:lsdException w:name="List Table 2 Accent 3" w:uiPriority="47"/>
+    <w:lsdException w:name="List Table 3 Accent 3" w:uiPriority="48"/>
+    <w:lsdException w:name="List Table 4 Accent 3" w:uiPriority="49"/>
+    <w:lsdException w:name="List Table 5 Dark Accent 3" w:uiPriority="50"/>
+    <w:lsdException w:name="List Table 6 Colorful Accent 3" w:uiPriority="51"/>
+    <w:lsdException w:name="List Table 7 Colorful Accent 3" w:uiPriority="52"/>
+    <w:lsdException w:name="List Table 1 Light Accent 4" w:uiPriority="46"/>
+    <w:lsdException w:name="List Table 2 Accent 4" w:uiPriority="47"/>
+    <w:lsdException w:name="List Table 3 Accent 4" w:uiPriority="48"/>
+    <w:lsdException w:name="List Table 4 Accent 4" w:uiPriority="49"/>
+    <w:lsdException w:name="List Table 5 Dark Accent 4" w:uiPriority="50"/>
+    <w:lsdException w:name="List Table 6 Colorful Accent 4" w:uiPriority="51"/>
+    <w:lsdException w:name="List Table 7 Colorful Accent 4" w:uiPriority="52"/>
+    <w:lsdException w:name="List Table 1 Light Accent 5" w:uiPriority="46"/>
+    <w:lsdException w:name="List Table 2 Accent 5" w:uiPriority="47"/>
+    <w:lsdException w:name="List Table 3 Accent 5" w:uiPriority="48"/>
+    <w:lsdException w:name="List Table 4 Accent 5" w:uiPriority="49"/>
+    <w:lsdException w:name="List Table 5 Dark Accent 5" w:uiPriority="50"/>
+    <w:lsdException w:name="List Table 6 Colorful Accent 5" w:uiPriority="51"/>
+    <w:lsdException w:name="List Table 7 Colorful Accent 5" w:uiPriority="52"/>
+    <w:lsdException w:name="List Table 1 Light Accent 6" w:uiPriority="46"/>
+    <w:lsdException w:name="List Table 2 Accent 6" w:uiPriority="47"/>
+    <w:lsdException w:name="List Table 3 Accent 6" w:uiPriority="48"/>
+    <w:lsdException w:name="List Table 4 Accent 6" w:uiPriority="49"/>
+    <w:lsdException w:name="List Table 5 Dark Accent 6" w:uiPriority="50"/>
+    <w:lsdException w:name="List Table 6 Colorful Accent 6" w:uiPriority="51"/>
+    <w:lsdException w:name="List Table 7 Colorful Accent 6" w:uiPriority="52"/>
   </w:latentStyles>
   <w:style w:type="paragraph" w:default="1" w:styleId="Normal">
     <w:name w:val="Normal"/>
@@ -6036,7 +6301,6 @@
     <w:uiPriority w:val="99"/>
     <w:semiHidden/>
     <w:unhideWhenUsed/>
-    <w:qFormat/>
     <w:tblPr>
       <w:tblInd w:w="0" w:type="dxa"/>
       <w:tblCellMar>
@@ -6579,7 +6843,7 @@
 </file>
 
 <file path=customXml/itemProps1.xml><?xml version="1.0" encoding="utf-8"?>
-<ds:datastoreItem xmlns:ds="http://schemas.openxmlformats.org/officeDocument/2006/customXml" ds:itemID="{B50C91C5-A865-4DC5-9307-BDD29325CA08}">
+<ds:datastoreItem xmlns:ds="http://schemas.openxmlformats.org/officeDocument/2006/customXml" ds:itemID="{67B835D3-F6E2-4394-88C5-A6C7826226BD}">
   <ds:schemaRefs>
     <ds:schemaRef ds:uri="http://schemas.openxmlformats.org/officeDocument/2006/bibliography"/>
   </ds:schemaRefs>

</xml_diff>